<commit_message>
readme and readme fr
</commit_message>
<xml_diff>
--- a/Doc/Documentation projet - Admin.docx
+++ b/Doc/Documentation projet - Admin.docx
@@ -1,6 +1,6 @@
 
 <file path=word/document.xml><?xml version="1.0" encoding="utf-8"?>
-<w:document xmlns:wpc="http://schemas.microsoft.com/office/word/2010/wordprocessingCanvas" xmlns:cx="http://schemas.microsoft.com/office/drawing/2014/chartex" xmlns:cx1="http://schemas.microsoft.com/office/drawing/2015/9/8/chartex" xmlns:mc="http://schemas.openxmlformats.org/markup-compatibility/2006" xmlns:o="urn:schemas-microsoft-com:office:office" xmlns:r="http://schemas.openxmlformats.org/officeDocument/2006/relationships" xmlns:m="http://schemas.openxmlformats.org/officeDocument/2006/math" xmlns:v="urn:schemas-microsoft-com:vml" xmlns:wp14="http://schemas.microsoft.com/office/word/2010/wordprocessingDrawing" xmlns:wp="http://schemas.openxmlformats.org/drawingml/2006/wordprocessingDrawing" xmlns:w10="urn:schemas-microsoft-com:office:word" xmlns:w="http://schemas.openxmlformats.org/wordprocessingml/2006/main" xmlns:w14="http://schemas.microsoft.com/office/word/2010/wordml" xmlns:w15="http://schemas.microsoft.com/office/word/2012/wordml" xmlns:w16se="http://schemas.microsoft.com/office/word/2015/wordml/symex" xmlns:wpg="http://schemas.microsoft.com/office/word/2010/wordprocessingGroup" xmlns:wpi="http://schemas.microsoft.com/office/word/2010/wordprocessingInk" xmlns:wne="http://schemas.microsoft.com/office/word/2006/wordml" xmlns:wps="http://schemas.microsoft.com/office/word/2010/wordprocessingShape" mc:Ignorable="w14 w15 w16se wp14">
+<w:document xmlns:wpc="http://schemas.microsoft.com/office/word/2010/wordprocessingCanvas" xmlns:cx="http://schemas.microsoft.com/office/drawing/2014/chartex" xmlns:cx1="http://schemas.microsoft.com/office/drawing/2015/9/8/chartex" xmlns:cx2="http://schemas.microsoft.com/office/drawing/2015/10/21/chartex" xmlns:cx3="http://schemas.microsoft.com/office/drawing/2016/5/9/chartex" xmlns:cx4="http://schemas.microsoft.com/office/drawing/2016/5/10/chartex" xmlns:cx5="http://schemas.microsoft.com/office/drawing/2016/5/11/chartex" xmlns:cx6="http://schemas.microsoft.com/office/drawing/2016/5/12/chartex" xmlns:cx7="http://schemas.microsoft.com/office/drawing/2016/5/13/chartex" xmlns:cx8="http://schemas.microsoft.com/office/drawing/2016/5/14/chartex" xmlns:mc="http://schemas.openxmlformats.org/markup-compatibility/2006" xmlns:aink="http://schemas.microsoft.com/office/drawing/2016/ink" xmlns:am3d="http://schemas.microsoft.com/office/drawing/2017/model3d" xmlns:o="urn:schemas-microsoft-com:office:office" xmlns:r="http://schemas.openxmlformats.org/officeDocument/2006/relationships" xmlns:m="http://schemas.openxmlformats.org/officeDocument/2006/math" xmlns:v="urn:schemas-microsoft-com:vml" xmlns:wp14="http://schemas.microsoft.com/office/word/2010/wordprocessingDrawing" xmlns:wp="http://schemas.openxmlformats.org/drawingml/2006/wordprocessingDrawing" xmlns:w10="urn:schemas-microsoft-com:office:word" xmlns:w="http://schemas.openxmlformats.org/wordprocessingml/2006/main" xmlns:w14="http://schemas.microsoft.com/office/word/2010/wordml" xmlns:w15="http://schemas.microsoft.com/office/word/2012/wordml" xmlns:w16cex="http://schemas.microsoft.com/office/word/2018/wordml/cex" xmlns:w16cid="http://schemas.microsoft.com/office/word/2016/wordml/cid" xmlns:w16="http://schemas.microsoft.com/office/word/2018/wordml" xmlns:w16se="http://schemas.microsoft.com/office/word/2015/wordml/symex" xmlns:wpg="http://schemas.microsoft.com/office/word/2010/wordprocessingGroup" xmlns:wpi="http://schemas.microsoft.com/office/word/2010/wordprocessingInk" xmlns:wne="http://schemas.microsoft.com/office/word/2006/wordml" xmlns:wps="http://schemas.microsoft.com/office/word/2010/wordprocessingShape" mc:Ignorable="w14 w15 w16se w16cid w16 w16cex wp14">
   <w:body>
     <w:sdt>
       <w:sdtPr>
@@ -21,7 +21,7 @@
             <mc:AlternateContent>
               <mc:Choice Requires="wps">
                 <w:drawing>
-                  <wp:anchor distT="0" distB="0" distL="114300" distR="114300" simplePos="0" relativeHeight="251659264" behindDoc="0" locked="0" layoutInCell="1" allowOverlap="1">
+                  <wp:anchor distT="0" distB="0" distL="114300" distR="114300" simplePos="0" relativeHeight="251659264" behindDoc="0" locked="0" layoutInCell="1" allowOverlap="1" wp14:anchorId="2F38FEED" wp14:editId="38989FD1">
                     <wp:simplePos x="0" y="0"/>
                     <mc:AlternateContent>
                       <mc:Choice Requires="wp14">
@@ -74,7 +74,6 @@
                             <a:ln>
                               <a:noFill/>
                             </a:ln>
-                            <a:extLst/>
                           </wps:spPr>
                           <wps:txbx>
                             <w:txbxContent>
@@ -91,6 +90,7 @@
                                   <w:dataBinding w:prefixMappings="xmlns:ns0='http://schemas.openxmlformats.org/package/2006/metadata/core-properties' xmlns:ns1='http://purl.org/dc/elements/1.1/'" w:xpath="/ns0:coreProperties[1]/ns1:title[1]" w:storeItemID="{6C3C8BC8-F283-45AE-878A-BAB7291924A1}"/>
                                   <w:text/>
                                 </w:sdtPr>
+                                <w:sdtEndPr/>
                                 <w:sdtContent>
                                   <w:p>
                                     <w:pPr>
@@ -110,34 +110,7 @@
                                         <w:sz w:val="80"/>
                                         <w:szCs w:val="80"/>
                                       </w:rPr>
-                                      <w:t xml:space="preserve">MANUEL D’utilisation – SUIVI  de projet </w:t>
-                                    </w:r>
-                                    <w:r>
-                                      <w:rPr>
-                                        <w:caps/>
-                                        <w:color w:val="FFFFFF" w:themeColor="background1"/>
-                                        <w:sz w:val="80"/>
-                                        <w:szCs w:val="80"/>
-                                      </w:rPr>
-                                      <w:t>–</w:t>
-                                    </w:r>
-                                    <w:r>
-                                      <w:rPr>
-                                        <w:caps/>
-                                        <w:color w:val="FFFFFF" w:themeColor="background1"/>
-                                        <w:sz w:val="80"/>
-                                        <w:szCs w:val="80"/>
-                                      </w:rPr>
-                                      <w:t xml:space="preserve"> </w:t>
-                                    </w:r>
-                                    <w:r>
-                                      <w:rPr>
-                                        <w:caps/>
-                                        <w:color w:val="FFFFFF" w:themeColor="background1"/>
-                                        <w:sz w:val="80"/>
-                                        <w:szCs w:val="80"/>
-                                      </w:rPr>
-                                      <w:t>Admin</w:t>
+                                      <w:t>MANUEL D’utilisation – SUIVI de projet – Admin</w:t>
                                     </w:r>
                                   </w:p>
                                 </w:sdtContent>
@@ -206,8 +179,7 @@
               </mc:Choice>
               <mc:Fallback>
                 <w:pict>
-                  <v:rect id="Rectangle 16" o:spid="_x0000_s1026" style="position:absolute;margin-left:0;margin-top:0;width:422.3pt;height:760.1pt;z-index:251659264;visibility:visible;mso-wrap-style:square;mso-width-percent:690;mso-height-percent:960;mso-left-percent:20;mso-top-percent:20;mso-wrap-distance-left:9pt;mso-wrap-distance-top:0;mso-wrap-distance-right:9pt;mso-wrap-distance-bottom:0;mso-position-horizontal-relative:page;mso-position-vertical-relative:page;mso-width-percent:690;mso-height-percent:960;mso-left-percent:20;mso-top-percent:20;mso-width-relative:page;mso-height-relative:page;v-text-anchor:middle" o:gfxdata="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" fillcolor="#5b9bd5 [3204]" stroked="f">
-                    <v:path arrowok="t"/>
+                  <v:rect w14:anchorId="2F38FEED" id="Rectangle 16" o:spid="_x0000_s1026" style="position:absolute;margin-left:0;margin-top:0;width:422.3pt;height:760.1pt;z-index:251659264;visibility:visible;mso-wrap-style:square;mso-width-percent:690;mso-height-percent:960;mso-left-percent:20;mso-top-percent:20;mso-wrap-distance-left:9pt;mso-wrap-distance-top:0;mso-wrap-distance-right:9pt;mso-wrap-distance-bottom:0;mso-position-horizontal-relative:page;mso-position-vertical-relative:page;mso-width-percent:690;mso-height-percent:960;mso-left-percent:20;mso-top-percent:20;mso-width-relative:page;mso-height-relative:page;v-text-anchor:middle" o:gfxdata="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" fillcolor="#5b9bd5 [3204]" stroked="f">
                     <v:textbox inset="21.6pt,1in,21.6pt">
                       <w:txbxContent>
                         <w:sdt>
@@ -223,6 +195,7 @@
                             <w:dataBinding w:prefixMappings="xmlns:ns0='http://schemas.openxmlformats.org/package/2006/metadata/core-properties' xmlns:ns1='http://purl.org/dc/elements/1.1/'" w:xpath="/ns0:coreProperties[1]/ns1:title[1]" w:storeItemID="{6C3C8BC8-F283-45AE-878A-BAB7291924A1}"/>
                             <w:text/>
                           </w:sdtPr>
+                          <w:sdtEndPr/>
                           <w:sdtContent>
                             <w:p>
                               <w:pPr>
@@ -242,34 +215,7 @@
                                   <w:sz w:val="80"/>
                                   <w:szCs w:val="80"/>
                                 </w:rPr>
-                                <w:t xml:space="preserve">MANUEL D’utilisation – SUIVI  de projet </w:t>
-                              </w:r>
-                              <w:r>
-                                <w:rPr>
-                                  <w:caps/>
-                                  <w:color w:val="FFFFFF" w:themeColor="background1"/>
-                                  <w:sz w:val="80"/>
-                                  <w:szCs w:val="80"/>
-                                </w:rPr>
-                                <w:t>–</w:t>
-                              </w:r>
-                              <w:r>
-                                <w:rPr>
-                                  <w:caps/>
-                                  <w:color w:val="FFFFFF" w:themeColor="background1"/>
-                                  <w:sz w:val="80"/>
-                                  <w:szCs w:val="80"/>
-                                </w:rPr>
-                                <w:t xml:space="preserve"> </w:t>
-                              </w:r>
-                              <w:r>
-                                <w:rPr>
-                                  <w:caps/>
-                                  <w:color w:val="FFFFFF" w:themeColor="background1"/>
-                                  <w:sz w:val="80"/>
-                                  <w:szCs w:val="80"/>
-                                </w:rPr>
-                                <w:t>Admin</w:t>
+                                <w:t>MANUEL D’utilisation – SUIVI de projet – Admin</w:t>
                               </w:r>
                             </w:p>
                           </w:sdtContent>
@@ -335,7 +281,7 @@
             <mc:AlternateContent>
               <mc:Choice Requires="wps">
                 <w:drawing>
-                  <wp:anchor distT="0" distB="0" distL="114300" distR="114300" simplePos="0" relativeHeight="251660288" behindDoc="0" locked="0" layoutInCell="1" allowOverlap="1">
+                  <wp:anchor distT="0" distB="0" distL="114300" distR="114300" simplePos="0" relativeHeight="251660288" behindDoc="0" locked="0" layoutInCell="1" allowOverlap="1" wp14:anchorId="5237E6F9" wp14:editId="45A4B453">
                     <wp:simplePos x="0" y="0"/>
                     <mc:AlternateContent>
                       <mc:Choice Requires="wp14">
@@ -507,7 +453,7 @@
             <mc:AlternateContent>
               <mc:Choice Requires="wps">
                 <w:drawing>
-                  <wp:anchor distT="0" distB="0" distL="114300" distR="114300" simplePos="0" relativeHeight="251661312" behindDoc="0" locked="0" layoutInCell="1" allowOverlap="1">
+                  <wp:anchor distT="0" distB="0" distL="114300" distR="114300" simplePos="0" relativeHeight="251661312" behindDoc="0" locked="0" layoutInCell="1" allowOverlap="1" wp14:anchorId="5AA6B422" wp14:editId="48597057">
                     <wp:simplePos x="0" y="0"/>
                     <wp:positionH relativeFrom="column">
                       <wp:posOffset>4719955</wp:posOffset>
@@ -573,6 +519,7 @@
                                     </w14:textOutline>
                                   </w:rPr>
                                 </w:pPr>
+                                <w:proofErr w:type="spellStart"/>
                                 <w:r>
                                   <w:rPr>
                                     <w:color w:val="FFFFFF" w:themeColor="background1"/>
@@ -582,7 +529,19 @@
                                       <w14:bevel/>
                                     </w14:textOutline>
                                   </w:rPr>
-                                  <w:t>Leyssenne Rémi</w:t>
+                                  <w:t>Leyssenne</w:t>
+                                </w:r>
+                                <w:proofErr w:type="spellEnd"/>
+                                <w:r>
+                                  <w:rPr>
+                                    <w:color w:val="FFFFFF" w:themeColor="background1"/>
+                                    <w14:textOutline w14:w="9525" w14:cap="rnd" w14:cmpd="sng" w14:algn="ctr">
+                                      <w14:noFill/>
+                                      <w14:prstDash w14:val="solid"/>
+                                      <w14:bevel/>
+                                    </w14:textOutline>
+                                  </w:rPr>
+                                  <w:t xml:space="preserve"> Rémi</w:t>
                                 </w:r>
                               </w:p>
                               <w:p>
@@ -913,19 +872,7 @@
         <w:rPr>
           <w:lang w:eastAsia="fr-FR"/>
         </w:rPr>
-        <w:t xml:space="preserve">, cliquer sur </w:t>
-      </w:r>
-      <w:r>
-        <w:rPr>
-          <w:lang w:eastAsia="fr-FR"/>
-        </w:rPr>
-        <w:t>« A</w:t>
-      </w:r>
-      <w:r>
-        <w:rPr>
-          <w:lang w:eastAsia="fr-FR"/>
-        </w:rPr>
-        <w:t>dministration »</w:t>
+        <w:t>, cliquer sur « Administration »</w:t>
       </w:r>
       <w:r>
         <w:rPr>
@@ -967,7 +914,7 @@
         <mc:AlternateContent>
           <mc:Choice Requires="wps">
             <w:drawing>
-              <wp:anchor distT="0" distB="0" distL="114300" distR="114300" simplePos="0" relativeHeight="251729920" behindDoc="0" locked="0" layoutInCell="1" allowOverlap="1">
+              <wp:anchor distT="0" distB="0" distL="114300" distR="114300" simplePos="0" relativeHeight="251729920" behindDoc="0" locked="0" layoutInCell="1" allowOverlap="1" wp14:anchorId="2A379A57" wp14:editId="3228C230">
                 <wp:simplePos x="0" y="0"/>
                 <wp:positionH relativeFrom="column">
                   <wp:posOffset>1641386</wp:posOffset>
@@ -1040,7 +987,7 @@
           <w:lang w:eastAsia="fr-FR"/>
         </w:rPr>
         <w:drawing>
-          <wp:inline distT="0" distB="0" distL="0" distR="0" wp14:anchorId="23897806" wp14:editId="49F35552">
+          <wp:inline distT="0" distB="0" distL="0" distR="0" wp14:anchorId="60AE8952" wp14:editId="22D6FF7C">
             <wp:extent cx="5759132" cy="1414130"/>
             <wp:effectExtent l="0" t="0" r="0" b="0"/>
             <wp:docPr id="11" name="Image 11"/>
@@ -1128,7 +1075,7 @@
           <w:lang w:eastAsia="fr-FR"/>
         </w:rPr>
         <w:drawing>
-          <wp:anchor distT="0" distB="0" distL="114300" distR="114300" simplePos="0" relativeHeight="251728896" behindDoc="1" locked="0" layoutInCell="1" allowOverlap="1">
+          <wp:anchor distT="0" distB="0" distL="114300" distR="114300" simplePos="0" relativeHeight="251728896" behindDoc="1" locked="0" layoutInCell="1" allowOverlap="1" wp14:anchorId="2D13F2B8" wp14:editId="715338EF">
             <wp:simplePos x="0" y="0"/>
             <wp:positionH relativeFrom="column">
               <wp:posOffset>-23495</wp:posOffset>
@@ -1326,7 +1273,7 @@
           <w:lang w:eastAsia="fr-FR"/>
         </w:rPr>
         <w:drawing>
-          <wp:anchor distT="0" distB="0" distL="114300" distR="114300" simplePos="0" relativeHeight="251724800" behindDoc="1" locked="0" layoutInCell="1" allowOverlap="1">
+          <wp:anchor distT="0" distB="0" distL="114300" distR="114300" simplePos="0" relativeHeight="251724800" behindDoc="1" locked="0" layoutInCell="1" allowOverlap="1" wp14:anchorId="20BC1C97" wp14:editId="6BA198C1">
             <wp:simplePos x="0" y="0"/>
             <wp:positionH relativeFrom="margin">
               <wp:posOffset>44400</wp:posOffset>
@@ -2649,7 +2596,7 @@
         <mc:AlternateContent>
           <mc:Choice Requires="wps">
             <w:drawing>
-              <wp:anchor distT="0" distB="0" distL="114300" distR="114300" simplePos="0" relativeHeight="251725824" behindDoc="0" locked="0" layoutInCell="1" allowOverlap="1">
+              <wp:anchor distT="0" distB="0" distL="114300" distR="114300" simplePos="0" relativeHeight="251725824" behindDoc="0" locked="0" layoutInCell="1" allowOverlap="1" wp14:anchorId="316E2464" wp14:editId="6976E8F7">
                 <wp:simplePos x="0" y="0"/>
                 <wp:positionH relativeFrom="column">
                   <wp:posOffset>-47418</wp:posOffset>
@@ -3038,7 +2985,7 @@
           <w:lang w:eastAsia="fr-FR"/>
         </w:rPr>
         <w:drawing>
-          <wp:inline distT="0" distB="0" distL="0" distR="0">
+          <wp:inline distT="0" distB="0" distL="0" distR="0" wp14:anchorId="11D4475E" wp14:editId="17C28963">
             <wp:extent cx="5760720" cy="2506345"/>
             <wp:effectExtent l="0" t="0" r="0" b="8255"/>
             <wp:docPr id="59" name="Image 59"/>
@@ -3096,7 +3043,7 @@
           <w:lang w:eastAsia="fr-FR"/>
         </w:rPr>
         <w:drawing>
-          <wp:anchor distT="0" distB="0" distL="114300" distR="114300" simplePos="0" relativeHeight="251726848" behindDoc="1" locked="0" layoutInCell="1" allowOverlap="1">
+          <wp:anchor distT="0" distB="0" distL="114300" distR="114300" simplePos="0" relativeHeight="251726848" behindDoc="1" locked="0" layoutInCell="1" allowOverlap="1" wp14:anchorId="1D1D6333" wp14:editId="0B7352E7">
             <wp:simplePos x="0" y="0"/>
             <wp:positionH relativeFrom="column">
               <wp:posOffset>4691380</wp:posOffset>
@@ -3172,7 +3119,7 @@
           <w:lang w:eastAsia="fr-FR"/>
         </w:rPr>
         <w:drawing>
-          <wp:inline distT="0" distB="0" distL="0" distR="0">
+          <wp:inline distT="0" distB="0" distL="0" distR="0" wp14:anchorId="6240244F" wp14:editId="51BDD3F9">
             <wp:extent cx="5760720" cy="1663700"/>
             <wp:effectExtent l="0" t="0" r="0" b="0"/>
             <wp:docPr id="61" name="Image 61"/>
@@ -3264,7 +3211,7 @@
           <w:lang w:eastAsia="fr-FR"/>
         </w:rPr>
         <w:drawing>
-          <wp:anchor distT="0" distB="0" distL="114300" distR="114300" simplePos="0" relativeHeight="251727872" behindDoc="1" locked="0" layoutInCell="1" allowOverlap="1">
+          <wp:anchor distT="0" distB="0" distL="114300" distR="114300" simplePos="0" relativeHeight="251727872" behindDoc="1" locked="0" layoutInCell="1" allowOverlap="1" wp14:anchorId="7A79D929" wp14:editId="2F8CF4B4">
             <wp:simplePos x="0" y="0"/>
             <wp:positionH relativeFrom="margin">
               <wp:align>right</wp:align>
@@ -3340,7 +3287,7 @@
           <w:lang w:eastAsia="fr-FR"/>
         </w:rPr>
         <w:drawing>
-          <wp:inline distT="0" distB="0" distL="0" distR="0" wp14:anchorId="73026EC5" wp14:editId="3F607912">
+          <wp:inline distT="0" distB="0" distL="0" distR="0" wp14:anchorId="4D946C24" wp14:editId="5205773F">
             <wp:extent cx="5760720" cy="1651000"/>
             <wp:effectExtent l="0" t="0" r="0" b="6350"/>
             <wp:docPr id="62" name="Image 62"/>
@@ -3447,7 +3394,25 @@
           <w:lang w:eastAsia="fr-FR"/>
         </w:rPr>
         <w:lastRenderedPageBreak/>
-        <w:t>En tant qu’administrateur, vous pourrez modifier le porteur du projet si celui-ci est amené à le quitter pour divers raison.</w:t>
+        <w:t xml:space="preserve">En tant qu’administrateur, vous pourrez modifier le porteur du projet si celui-ci est amené à le quitter pour </w:t>
+      </w:r>
+      <w:proofErr w:type="gramStart"/>
+      <w:r>
+        <w:rPr>
+          <w:rFonts w:cstheme="minorHAnsi"/>
+          <w:szCs w:val="24"/>
+          <w:lang w:eastAsia="fr-FR"/>
+        </w:rPr>
+        <w:t>divers raison</w:t>
+      </w:r>
+      <w:proofErr w:type="gramEnd"/>
+      <w:r>
+        <w:rPr>
+          <w:rFonts w:cstheme="minorHAnsi"/>
+          <w:szCs w:val="24"/>
+          <w:lang w:eastAsia="fr-FR"/>
+        </w:rPr>
+        <w:t>.</w:t>
       </w:r>
     </w:p>
     <w:p>
@@ -3474,8 +3439,6 @@
         </w:rPr>
         <w:t>et valider en cliquant sur le bouton en bas de la page.</w:t>
       </w:r>
-      <w:bookmarkStart w:id="1" w:name="_GoBack"/>
-      <w:bookmarkEnd w:id="1"/>
     </w:p>
     <w:p>
       <w:pPr>
@@ -3491,7 +3454,7 @@
           <w:lang w:eastAsia="fr-FR"/>
         </w:rPr>
         <w:drawing>
-          <wp:inline distT="0" distB="0" distL="0" distR="0" wp14:anchorId="730776CA" wp14:editId="41932FC0">
+          <wp:inline distT="0" distB="0" distL="0" distR="0" wp14:anchorId="36BC8161" wp14:editId="78BC49BD">
             <wp:extent cx="5840556" cy="2488018"/>
             <wp:effectExtent l="0" t="0" r="8255" b="7620"/>
             <wp:docPr id="15" name="Image 15"/>
@@ -3549,7 +3512,7 @@
 </file>
 
 <file path=word/endnotes.xml><?xml version="1.0" encoding="utf-8"?>
-<w:endnotes xmlns:wpc="http://schemas.microsoft.com/office/word/2010/wordprocessingCanvas" xmlns:cx="http://schemas.microsoft.com/office/drawing/2014/chartex" xmlns:cx1="http://schemas.microsoft.com/office/drawing/2015/9/8/chartex" xmlns:mc="http://schemas.openxmlformats.org/markup-compatibility/2006" xmlns:o="urn:schemas-microsoft-com:office:office" xmlns:r="http://schemas.openxmlformats.org/officeDocument/2006/relationships" xmlns:m="http://schemas.openxmlformats.org/officeDocument/2006/math" xmlns:v="urn:schemas-microsoft-com:vml" xmlns:wp14="http://schemas.microsoft.com/office/word/2010/wordprocessingDrawing" xmlns:wp="http://schemas.openxmlformats.org/drawingml/2006/wordprocessingDrawing" xmlns:w10="urn:schemas-microsoft-com:office:word" xmlns:w="http://schemas.openxmlformats.org/wordprocessingml/2006/main" xmlns:w14="http://schemas.microsoft.com/office/word/2010/wordml" xmlns:w15="http://schemas.microsoft.com/office/word/2012/wordml" xmlns:w16se="http://schemas.microsoft.com/office/word/2015/wordml/symex" xmlns:wpg="http://schemas.microsoft.com/office/word/2010/wordprocessingGroup" xmlns:wpi="http://schemas.microsoft.com/office/word/2010/wordprocessingInk" xmlns:wne="http://schemas.microsoft.com/office/word/2006/wordml" xmlns:wps="http://schemas.microsoft.com/office/word/2010/wordprocessingShape" mc:Ignorable="w14 w15 w16se wp14">
+<w:endnotes xmlns:wpc="http://schemas.microsoft.com/office/word/2010/wordprocessingCanvas" xmlns:cx="http://schemas.microsoft.com/office/drawing/2014/chartex" xmlns:cx1="http://schemas.microsoft.com/office/drawing/2015/9/8/chartex" xmlns:cx2="http://schemas.microsoft.com/office/drawing/2015/10/21/chartex" xmlns:cx3="http://schemas.microsoft.com/office/drawing/2016/5/9/chartex" xmlns:cx4="http://schemas.microsoft.com/office/drawing/2016/5/10/chartex" xmlns:cx5="http://schemas.microsoft.com/office/drawing/2016/5/11/chartex" xmlns:cx6="http://schemas.microsoft.com/office/drawing/2016/5/12/chartex" xmlns:cx7="http://schemas.microsoft.com/office/drawing/2016/5/13/chartex" xmlns:cx8="http://schemas.microsoft.com/office/drawing/2016/5/14/chartex" xmlns:mc="http://schemas.openxmlformats.org/markup-compatibility/2006" xmlns:aink="http://schemas.microsoft.com/office/drawing/2016/ink" xmlns:am3d="http://schemas.microsoft.com/office/drawing/2017/model3d" xmlns:o="urn:schemas-microsoft-com:office:office" xmlns:r="http://schemas.openxmlformats.org/officeDocument/2006/relationships" xmlns:m="http://schemas.openxmlformats.org/officeDocument/2006/math" xmlns:v="urn:schemas-microsoft-com:vml" xmlns:wp14="http://schemas.microsoft.com/office/word/2010/wordprocessingDrawing" xmlns:wp="http://schemas.openxmlformats.org/drawingml/2006/wordprocessingDrawing" xmlns:w10="urn:schemas-microsoft-com:office:word" xmlns:w="http://schemas.openxmlformats.org/wordprocessingml/2006/main" xmlns:w14="http://schemas.microsoft.com/office/word/2010/wordml" xmlns:w15="http://schemas.microsoft.com/office/word/2012/wordml" xmlns:w16cex="http://schemas.microsoft.com/office/word/2018/wordml/cex" xmlns:w16cid="http://schemas.microsoft.com/office/word/2016/wordml/cid" xmlns:w16="http://schemas.microsoft.com/office/word/2018/wordml" xmlns:w16se="http://schemas.microsoft.com/office/word/2015/wordml/symex" xmlns:wpg="http://schemas.microsoft.com/office/word/2010/wordprocessingGroup" xmlns:wpi="http://schemas.microsoft.com/office/word/2010/wordprocessingInk" xmlns:wne="http://schemas.microsoft.com/office/word/2006/wordml" xmlns:wps="http://schemas.microsoft.com/office/word/2010/wordprocessingShape" mc:Ignorable="w14 w15 w16se w16cid w16 w16cex wp14">
   <w:endnote w:type="separator" w:id="-1">
     <w:p>
       <w:pPr>
@@ -3574,7 +3537,7 @@
 </file>
 
 <file path=word/footer1.xml><?xml version="1.0" encoding="utf-8"?>
-<w:ftr xmlns:wpc="http://schemas.microsoft.com/office/word/2010/wordprocessingCanvas" xmlns:cx="http://schemas.microsoft.com/office/drawing/2014/chartex" xmlns:cx1="http://schemas.microsoft.com/office/drawing/2015/9/8/chartex" xmlns:mc="http://schemas.openxmlformats.org/markup-compatibility/2006" xmlns:o="urn:schemas-microsoft-com:office:office" xmlns:r="http://schemas.openxmlformats.org/officeDocument/2006/relationships" xmlns:m="http://schemas.openxmlformats.org/officeDocument/2006/math" xmlns:v="urn:schemas-microsoft-com:vml" xmlns:wp14="http://schemas.microsoft.com/office/word/2010/wordprocessingDrawing" xmlns:wp="http://schemas.openxmlformats.org/drawingml/2006/wordprocessingDrawing" xmlns:w10="urn:schemas-microsoft-com:office:word" xmlns:w="http://schemas.openxmlformats.org/wordprocessingml/2006/main" xmlns:w14="http://schemas.microsoft.com/office/word/2010/wordml" xmlns:w15="http://schemas.microsoft.com/office/word/2012/wordml" xmlns:w16se="http://schemas.microsoft.com/office/word/2015/wordml/symex" xmlns:wpg="http://schemas.microsoft.com/office/word/2010/wordprocessingGroup" xmlns:wpi="http://schemas.microsoft.com/office/word/2010/wordprocessingInk" xmlns:wne="http://schemas.microsoft.com/office/word/2006/wordml" xmlns:wps="http://schemas.microsoft.com/office/word/2010/wordprocessingShape" mc:Ignorable="w14 w15 w16se wp14">
+<w:ftr xmlns:wpc="http://schemas.microsoft.com/office/word/2010/wordprocessingCanvas" xmlns:cx="http://schemas.microsoft.com/office/drawing/2014/chartex" xmlns:cx1="http://schemas.microsoft.com/office/drawing/2015/9/8/chartex" xmlns:cx2="http://schemas.microsoft.com/office/drawing/2015/10/21/chartex" xmlns:cx3="http://schemas.microsoft.com/office/drawing/2016/5/9/chartex" xmlns:cx4="http://schemas.microsoft.com/office/drawing/2016/5/10/chartex" xmlns:cx5="http://schemas.microsoft.com/office/drawing/2016/5/11/chartex" xmlns:cx6="http://schemas.microsoft.com/office/drawing/2016/5/12/chartex" xmlns:cx7="http://schemas.microsoft.com/office/drawing/2016/5/13/chartex" xmlns:cx8="http://schemas.microsoft.com/office/drawing/2016/5/14/chartex" xmlns:mc="http://schemas.openxmlformats.org/markup-compatibility/2006" xmlns:aink="http://schemas.microsoft.com/office/drawing/2016/ink" xmlns:am3d="http://schemas.microsoft.com/office/drawing/2017/model3d" xmlns:o="urn:schemas-microsoft-com:office:office" xmlns:r="http://schemas.openxmlformats.org/officeDocument/2006/relationships" xmlns:m="http://schemas.openxmlformats.org/officeDocument/2006/math" xmlns:v="urn:schemas-microsoft-com:vml" xmlns:wp14="http://schemas.microsoft.com/office/word/2010/wordprocessingDrawing" xmlns:wp="http://schemas.openxmlformats.org/drawingml/2006/wordprocessingDrawing" xmlns:w10="urn:schemas-microsoft-com:office:word" xmlns:w="http://schemas.openxmlformats.org/wordprocessingml/2006/main" xmlns:w14="http://schemas.microsoft.com/office/word/2010/wordml" xmlns:w15="http://schemas.microsoft.com/office/word/2012/wordml" xmlns:w16cex="http://schemas.microsoft.com/office/word/2018/wordml/cex" xmlns:w16cid="http://schemas.microsoft.com/office/word/2016/wordml/cid" xmlns:w16="http://schemas.microsoft.com/office/word/2018/wordml" xmlns:w16se="http://schemas.microsoft.com/office/word/2015/wordml/symex" xmlns:wpg="http://schemas.microsoft.com/office/word/2010/wordprocessingGroup" xmlns:wpi="http://schemas.microsoft.com/office/word/2010/wordprocessingInk" xmlns:wne="http://schemas.microsoft.com/office/word/2006/wordml" xmlns:wps="http://schemas.microsoft.com/office/word/2010/wordprocessingShape" mc:Ignorable="w14 w15 w16se w16cid w16 w16cex wp14">
   <w:tbl>
     <w:tblPr>
       <w:tblW w:w="5000" w:type="pct"/>
@@ -3734,7 +3697,7 @@
 </file>
 
 <file path=word/footnotes.xml><?xml version="1.0" encoding="utf-8"?>
-<w:footnotes xmlns:wpc="http://schemas.microsoft.com/office/word/2010/wordprocessingCanvas" xmlns:cx="http://schemas.microsoft.com/office/drawing/2014/chartex" xmlns:cx1="http://schemas.microsoft.com/office/drawing/2015/9/8/chartex" xmlns:mc="http://schemas.openxmlformats.org/markup-compatibility/2006" xmlns:o="urn:schemas-microsoft-com:office:office" xmlns:r="http://schemas.openxmlformats.org/officeDocument/2006/relationships" xmlns:m="http://schemas.openxmlformats.org/officeDocument/2006/math" xmlns:v="urn:schemas-microsoft-com:vml" xmlns:wp14="http://schemas.microsoft.com/office/word/2010/wordprocessingDrawing" xmlns:wp="http://schemas.openxmlformats.org/drawingml/2006/wordprocessingDrawing" xmlns:w10="urn:schemas-microsoft-com:office:word" xmlns:w="http://schemas.openxmlformats.org/wordprocessingml/2006/main" xmlns:w14="http://schemas.microsoft.com/office/word/2010/wordml" xmlns:w15="http://schemas.microsoft.com/office/word/2012/wordml" xmlns:w16se="http://schemas.microsoft.com/office/word/2015/wordml/symex" xmlns:wpg="http://schemas.microsoft.com/office/word/2010/wordprocessingGroup" xmlns:wpi="http://schemas.microsoft.com/office/word/2010/wordprocessingInk" xmlns:wne="http://schemas.microsoft.com/office/word/2006/wordml" xmlns:wps="http://schemas.microsoft.com/office/word/2010/wordprocessingShape" mc:Ignorable="w14 w15 w16se wp14">
+<w:footnotes xmlns:wpc="http://schemas.microsoft.com/office/word/2010/wordprocessingCanvas" xmlns:cx="http://schemas.microsoft.com/office/drawing/2014/chartex" xmlns:cx1="http://schemas.microsoft.com/office/drawing/2015/9/8/chartex" xmlns:cx2="http://schemas.microsoft.com/office/drawing/2015/10/21/chartex" xmlns:cx3="http://schemas.microsoft.com/office/drawing/2016/5/9/chartex" xmlns:cx4="http://schemas.microsoft.com/office/drawing/2016/5/10/chartex" xmlns:cx5="http://schemas.microsoft.com/office/drawing/2016/5/11/chartex" xmlns:cx6="http://schemas.microsoft.com/office/drawing/2016/5/12/chartex" xmlns:cx7="http://schemas.microsoft.com/office/drawing/2016/5/13/chartex" xmlns:cx8="http://schemas.microsoft.com/office/drawing/2016/5/14/chartex" xmlns:mc="http://schemas.openxmlformats.org/markup-compatibility/2006" xmlns:aink="http://schemas.microsoft.com/office/drawing/2016/ink" xmlns:am3d="http://schemas.microsoft.com/office/drawing/2017/model3d" xmlns:o="urn:schemas-microsoft-com:office:office" xmlns:r="http://schemas.openxmlformats.org/officeDocument/2006/relationships" xmlns:m="http://schemas.openxmlformats.org/officeDocument/2006/math" xmlns:v="urn:schemas-microsoft-com:vml" xmlns:wp14="http://schemas.microsoft.com/office/word/2010/wordprocessingDrawing" xmlns:wp="http://schemas.openxmlformats.org/drawingml/2006/wordprocessingDrawing" xmlns:w10="urn:schemas-microsoft-com:office:word" xmlns:w="http://schemas.openxmlformats.org/wordprocessingml/2006/main" xmlns:w14="http://schemas.microsoft.com/office/word/2010/wordml" xmlns:w15="http://schemas.microsoft.com/office/word/2012/wordml" xmlns:w16cex="http://schemas.microsoft.com/office/word/2018/wordml/cex" xmlns:w16cid="http://schemas.microsoft.com/office/word/2016/wordml/cid" xmlns:w16="http://schemas.microsoft.com/office/word/2018/wordml" xmlns:w16se="http://schemas.microsoft.com/office/word/2015/wordml/symex" xmlns:wpg="http://schemas.microsoft.com/office/word/2010/wordprocessingGroup" xmlns:wpi="http://schemas.microsoft.com/office/word/2010/wordprocessingInk" xmlns:wne="http://schemas.microsoft.com/office/word/2006/wordml" xmlns:wps="http://schemas.microsoft.com/office/word/2010/wordprocessingShape" mc:Ignorable="w14 w15 w16se w16cid w16 w16cex wp14">
   <w:footnote w:type="separator" w:id="-1">
     <w:p>
       <w:pPr>
@@ -3759,7 +3722,7 @@
 </file>
 
 <file path=word/header1.xml><?xml version="1.0" encoding="utf-8"?>
-<w:hdr xmlns:wpc="http://schemas.microsoft.com/office/word/2010/wordprocessingCanvas" xmlns:cx="http://schemas.microsoft.com/office/drawing/2014/chartex" xmlns:cx1="http://schemas.microsoft.com/office/drawing/2015/9/8/chartex" xmlns:mc="http://schemas.openxmlformats.org/markup-compatibility/2006" xmlns:o="urn:schemas-microsoft-com:office:office" xmlns:r="http://schemas.openxmlformats.org/officeDocument/2006/relationships" xmlns:m="http://schemas.openxmlformats.org/officeDocument/2006/math" xmlns:v="urn:schemas-microsoft-com:vml" xmlns:wp14="http://schemas.microsoft.com/office/word/2010/wordprocessingDrawing" xmlns:wp="http://schemas.openxmlformats.org/drawingml/2006/wordprocessingDrawing" xmlns:w10="urn:schemas-microsoft-com:office:word" xmlns:w="http://schemas.openxmlformats.org/wordprocessingml/2006/main" xmlns:w14="http://schemas.microsoft.com/office/word/2010/wordml" xmlns:w15="http://schemas.microsoft.com/office/word/2012/wordml" xmlns:w16se="http://schemas.microsoft.com/office/word/2015/wordml/symex" xmlns:wpg="http://schemas.microsoft.com/office/word/2010/wordprocessingGroup" xmlns:wpi="http://schemas.microsoft.com/office/word/2010/wordprocessingInk" xmlns:wne="http://schemas.microsoft.com/office/word/2006/wordml" xmlns:wps="http://schemas.microsoft.com/office/word/2010/wordprocessingShape" mc:Ignorable="w14 w15 w16se wp14">
+<w:hdr xmlns:wpc="http://schemas.microsoft.com/office/word/2010/wordprocessingCanvas" xmlns:cx="http://schemas.microsoft.com/office/drawing/2014/chartex" xmlns:cx1="http://schemas.microsoft.com/office/drawing/2015/9/8/chartex" xmlns:cx2="http://schemas.microsoft.com/office/drawing/2015/10/21/chartex" xmlns:cx3="http://schemas.microsoft.com/office/drawing/2016/5/9/chartex" xmlns:cx4="http://schemas.microsoft.com/office/drawing/2016/5/10/chartex" xmlns:cx5="http://schemas.microsoft.com/office/drawing/2016/5/11/chartex" xmlns:cx6="http://schemas.microsoft.com/office/drawing/2016/5/12/chartex" xmlns:cx7="http://schemas.microsoft.com/office/drawing/2016/5/13/chartex" xmlns:cx8="http://schemas.microsoft.com/office/drawing/2016/5/14/chartex" xmlns:mc="http://schemas.openxmlformats.org/markup-compatibility/2006" xmlns:aink="http://schemas.microsoft.com/office/drawing/2016/ink" xmlns:am3d="http://schemas.microsoft.com/office/drawing/2017/model3d" xmlns:o="urn:schemas-microsoft-com:office:office" xmlns:r="http://schemas.openxmlformats.org/officeDocument/2006/relationships" xmlns:m="http://schemas.openxmlformats.org/officeDocument/2006/math" xmlns:v="urn:schemas-microsoft-com:vml" xmlns:wp14="http://schemas.microsoft.com/office/word/2010/wordprocessingDrawing" xmlns:wp="http://schemas.openxmlformats.org/drawingml/2006/wordprocessingDrawing" xmlns:w10="urn:schemas-microsoft-com:office:word" xmlns:w="http://schemas.openxmlformats.org/wordprocessingml/2006/main" xmlns:w14="http://schemas.microsoft.com/office/word/2010/wordml" xmlns:w15="http://schemas.microsoft.com/office/word/2012/wordml" xmlns:w16cex="http://schemas.microsoft.com/office/word/2018/wordml/cex" xmlns:w16cid="http://schemas.microsoft.com/office/word/2016/wordml/cid" xmlns:w16="http://schemas.microsoft.com/office/word/2018/wordml" xmlns:w16se="http://schemas.microsoft.com/office/word/2015/wordml/symex" xmlns:wpg="http://schemas.microsoft.com/office/word/2010/wordprocessingGroup" xmlns:wpi="http://schemas.microsoft.com/office/word/2010/wordprocessingInk" xmlns:wne="http://schemas.microsoft.com/office/word/2006/wordml" xmlns:wps="http://schemas.microsoft.com/office/word/2010/wordprocessingShape" mc:Ignorable="w14 w15 w16se w16cid w16 w16cex wp14">
   <w:p>
     <w:pPr>
       <w:pStyle w:val="En-tte"/>
@@ -3772,7 +3735,7 @@
       <mc:AlternateContent>
         <mc:Choice Requires="wps">
           <w:drawing>
-            <wp:anchor distT="0" distB="0" distL="118745" distR="118745" simplePos="0" relativeHeight="251659264" behindDoc="1" locked="0" layoutInCell="1" allowOverlap="0">
+            <wp:anchor distT="0" distB="0" distL="118745" distR="118745" simplePos="0" relativeHeight="251659264" behindDoc="1" locked="0" layoutInCell="1" allowOverlap="0" wp14:anchorId="444A1037" wp14:editId="685CEEDC">
               <wp:simplePos x="0" y="0"/>
               <wp:positionH relativeFrom="margin">
                 <wp:align>center</wp:align>
@@ -3859,7 +3822,7 @@
                                   <w:caps/>
                                   <w:color w:val="FFFFFF" w:themeColor="background1"/>
                                 </w:rPr>
-                                <w:t>MANUEL D’utilisation – SUIVI  de projet – Admin</w:t>
+                                <w:t>MANUEL D’utilisation – SUIVI de projet – Admin</w:t>
                               </w:r>
                             </w:p>
                           </w:sdtContent>
@@ -3886,7 +3849,7 @@
         </mc:Choice>
         <mc:Fallback>
           <w:pict>
-            <v:rect id="Rectangle 197" o:spid="_x0000_s1030" style="position:absolute;margin-left:0;margin-top:0;width:468.5pt;height:21.3pt;z-index:-251657216;visibility:visible;mso-wrap-style:square;mso-width-percent:1000;mso-height-percent:27;mso-top-percent:45;mso-wrap-distance-left:9.35pt;mso-wrap-distance-top:0;mso-wrap-distance-right:9.35pt;mso-wrap-distance-bottom:0;mso-position-horizontal:center;mso-position-horizontal-relative:margin;mso-position-vertical-relative:page;mso-width-percent:1000;mso-height-percent:27;mso-top-percent:45;mso-width-relative:margin;mso-height-relative:page;v-text-anchor:middle" o:gfxdata="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" o:allowoverlap="f" fillcolor="#5b9bd5 [3204]" stroked="f" strokeweight="1pt">
+            <v:rect w14:anchorId="444A1037" id="Rectangle 197" o:spid="_x0000_s1030" style="position:absolute;margin-left:0;margin-top:0;width:468.5pt;height:21.3pt;z-index:-251657216;visibility:visible;mso-wrap-style:square;mso-width-percent:1000;mso-height-percent:27;mso-top-percent:45;mso-wrap-distance-left:9.35pt;mso-wrap-distance-top:0;mso-wrap-distance-right:9.35pt;mso-wrap-distance-bottom:0;mso-position-horizontal:center;mso-position-horizontal-relative:margin;mso-position-vertical-relative:page;mso-width-percent:1000;mso-height-percent:27;mso-top-percent:45;mso-width-relative:margin;mso-height-relative:page;v-text-anchor:middle" o:gfxdata="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" o:allowoverlap="f" fillcolor="#5b9bd5 [3204]" stroked="f" strokeweight="1pt">
               <v:textbox style="mso-fit-shape-to-text:t">
                 <w:txbxContent>
                   <w:sdt>
@@ -3917,7 +3880,7 @@
                             <w:caps/>
                             <w:color w:val="FFFFFF" w:themeColor="background1"/>
                           </w:rPr>
-                          <w:t>MANUEL D’utilisation – SUIVI  de projet – Admin</w:t>
+                          <w:t>MANUEL D’utilisation – SUIVI de projet – Admin</w:t>
                         </w:r>
                       </w:p>
                     </w:sdtContent>
@@ -3935,7 +3898,7 @@
 </file>
 
 <file path=word/numbering.xml><?xml version="1.0" encoding="utf-8"?>
-<w:numbering xmlns:wpc="http://schemas.microsoft.com/office/word/2010/wordprocessingCanvas" xmlns:cx="http://schemas.microsoft.com/office/drawing/2014/chartex" xmlns:cx1="http://schemas.microsoft.com/office/drawing/2015/9/8/chartex" xmlns:mc="http://schemas.openxmlformats.org/markup-compatibility/2006" xmlns:o="urn:schemas-microsoft-com:office:office" xmlns:r="http://schemas.openxmlformats.org/officeDocument/2006/relationships" xmlns:m="http://schemas.openxmlformats.org/officeDocument/2006/math" xmlns:v="urn:schemas-microsoft-com:vml" xmlns:wp14="http://schemas.microsoft.com/office/word/2010/wordprocessingDrawing" xmlns:wp="http://schemas.openxmlformats.org/drawingml/2006/wordprocessingDrawing" xmlns:w10="urn:schemas-microsoft-com:office:word" xmlns:w="http://schemas.openxmlformats.org/wordprocessingml/2006/main" xmlns:w14="http://schemas.microsoft.com/office/word/2010/wordml" xmlns:w15="http://schemas.microsoft.com/office/word/2012/wordml" xmlns:w16se="http://schemas.microsoft.com/office/word/2015/wordml/symex" xmlns:wpg="http://schemas.microsoft.com/office/word/2010/wordprocessingGroup" xmlns:wpi="http://schemas.microsoft.com/office/word/2010/wordprocessingInk" xmlns:wne="http://schemas.microsoft.com/office/word/2006/wordml" xmlns:wps="http://schemas.microsoft.com/office/word/2010/wordprocessingShape" mc:Ignorable="w14 w15 w16se wp14">
+<w:numbering xmlns:wpc="http://schemas.microsoft.com/office/word/2010/wordprocessingCanvas" xmlns:cx="http://schemas.microsoft.com/office/drawing/2014/chartex" xmlns:cx1="http://schemas.microsoft.com/office/drawing/2015/9/8/chartex" xmlns:cx2="http://schemas.microsoft.com/office/drawing/2015/10/21/chartex" xmlns:cx3="http://schemas.microsoft.com/office/drawing/2016/5/9/chartex" xmlns:cx4="http://schemas.microsoft.com/office/drawing/2016/5/10/chartex" xmlns:cx5="http://schemas.microsoft.com/office/drawing/2016/5/11/chartex" xmlns:cx6="http://schemas.microsoft.com/office/drawing/2016/5/12/chartex" xmlns:cx7="http://schemas.microsoft.com/office/drawing/2016/5/13/chartex" xmlns:cx8="http://schemas.microsoft.com/office/drawing/2016/5/14/chartex" xmlns:mc="http://schemas.openxmlformats.org/markup-compatibility/2006" xmlns:aink="http://schemas.microsoft.com/office/drawing/2016/ink" xmlns:am3d="http://schemas.microsoft.com/office/drawing/2017/model3d" xmlns:o="urn:schemas-microsoft-com:office:office" xmlns:r="http://schemas.openxmlformats.org/officeDocument/2006/relationships" xmlns:m="http://schemas.openxmlformats.org/officeDocument/2006/math" xmlns:v="urn:schemas-microsoft-com:vml" xmlns:wp14="http://schemas.microsoft.com/office/word/2010/wordprocessingDrawing" xmlns:wp="http://schemas.openxmlformats.org/drawingml/2006/wordprocessingDrawing" xmlns:w10="urn:schemas-microsoft-com:office:word" xmlns:w="http://schemas.openxmlformats.org/wordprocessingml/2006/main" xmlns:w14="http://schemas.microsoft.com/office/word/2010/wordml" xmlns:w15="http://schemas.microsoft.com/office/word/2012/wordml" xmlns:w16cex="http://schemas.microsoft.com/office/word/2018/wordml/cex" xmlns:w16cid="http://schemas.microsoft.com/office/word/2016/wordml/cid" xmlns:w16="http://schemas.microsoft.com/office/word/2018/wordml" xmlns:w16se="http://schemas.microsoft.com/office/word/2015/wordml/symex" xmlns:wpg="http://schemas.microsoft.com/office/word/2010/wordprocessingGroup" xmlns:wpi="http://schemas.microsoft.com/office/word/2010/wordprocessingInk" xmlns:wne="http://schemas.microsoft.com/office/word/2006/wordml" xmlns:wps="http://schemas.microsoft.com/office/word/2010/wordprocessingShape" mc:Ignorable="w14 w15 w16se w16cid w16 w16cex wp14">
   <w:abstractNum w:abstractNumId="0" w15:restartNumberingAfterBreak="0">
     <w:nsid w:val="25CE0998"/>
     <w:multiLevelType w:val="hybridMultilevel"/>
@@ -4519,7 +4482,7 @@
 </file>
 
 <file path=word/styles.xml><?xml version="1.0" encoding="utf-8"?>
-<w:styles xmlns:mc="http://schemas.openxmlformats.org/markup-compatibility/2006" xmlns:r="http://schemas.openxmlformats.org/officeDocument/2006/relationships" xmlns:w="http://schemas.openxmlformats.org/wordprocessingml/2006/main" xmlns:w14="http://schemas.microsoft.com/office/word/2010/wordml" xmlns:w15="http://schemas.microsoft.com/office/word/2012/wordml" xmlns:w16se="http://schemas.microsoft.com/office/word/2015/wordml/symex" mc:Ignorable="w14 w15 w16se">
+<w:styles xmlns:mc="http://schemas.openxmlformats.org/markup-compatibility/2006" xmlns:r="http://schemas.openxmlformats.org/officeDocument/2006/relationships" xmlns:w="http://schemas.openxmlformats.org/wordprocessingml/2006/main" xmlns:w14="http://schemas.microsoft.com/office/word/2010/wordml" xmlns:w15="http://schemas.microsoft.com/office/word/2012/wordml" xmlns:w16cex="http://schemas.microsoft.com/office/word/2018/wordml/cex" xmlns:w16cid="http://schemas.microsoft.com/office/word/2016/wordml/cid" xmlns:w16="http://schemas.microsoft.com/office/word/2018/wordml" xmlns:w16se="http://schemas.microsoft.com/office/word/2015/wordml/symex" mc:Ignorable="w14 w15 w16se w16cid w16 w16cex">
   <w:docDefaults>
     <w:rPrDefault>
       <w:rPr>
@@ -4535,7 +4498,7 @@
       </w:pPr>
     </w:pPrDefault>
   </w:docDefaults>
-  <w:latentStyles w:defLockedState="0" w:defUIPriority="99" w:defSemiHidden="0" w:defUnhideWhenUsed="0" w:defQFormat="0" w:count="371">
+  <w:latentStyles w:defLockedState="0" w:defUIPriority="99" w:defSemiHidden="0" w:defUnhideWhenUsed="0" w:defQFormat="0" w:count="376">
     <w:lsdException w:name="Normal" w:uiPriority="0" w:qFormat="1"/>
     <w:lsdException w:name="heading 1" w:uiPriority="9" w:qFormat="1"/>
     <w:lsdException w:name="heading 2" w:semiHidden="1" w:uiPriority="9" w:unhideWhenUsed="1" w:qFormat="1"/>
@@ -4641,7 +4604,6 @@
     <w:lsdException w:name="HTML Sample" w:semiHidden="1" w:unhideWhenUsed="1"/>
     <w:lsdException w:name="HTML Typewriter" w:semiHidden="1" w:unhideWhenUsed="1"/>
     <w:lsdException w:name="HTML Variable" w:semiHidden="1" w:unhideWhenUsed="1"/>
-    <w:lsdException w:name="Normal Table" w:semiHidden="1" w:unhideWhenUsed="1"/>
     <w:lsdException w:name="annotation subject" w:semiHidden="1" w:unhideWhenUsed="1"/>
     <w:lsdException w:name="No List" w:semiHidden="1" w:unhideWhenUsed="1"/>
     <w:lsdException w:name="Outline List 1" w:semiHidden="1" w:unhideWhenUsed="1"/>
@@ -4684,11 +4646,8 @@
     <w:lsdException w:name="Table Contemporary" w:semiHidden="1" w:unhideWhenUsed="1"/>
     <w:lsdException w:name="Table Elegant" w:semiHidden="1" w:unhideWhenUsed="1"/>
     <w:lsdException w:name="Table Professional" w:semiHidden="1" w:unhideWhenUsed="1"/>
-    <w:lsdException w:name="Table Subtle 1" w:semiHidden="1" w:unhideWhenUsed="1"/>
     <w:lsdException w:name="Table Subtle 2" w:semiHidden="1" w:unhideWhenUsed="1"/>
     <w:lsdException w:name="Table Web 1" w:semiHidden="1" w:unhideWhenUsed="1"/>
-    <w:lsdException w:name="Table Web 2" w:semiHidden="1" w:unhideWhenUsed="1"/>
-    <w:lsdException w:name="Table Web 3" w:semiHidden="1" w:unhideWhenUsed="1"/>
     <w:lsdException w:name="Balloon Text" w:semiHidden="1" w:unhideWhenUsed="1"/>
     <w:lsdException w:name="Table Grid" w:uiPriority="39"/>
     <w:lsdException w:name="Table Theme" w:semiHidden="1" w:unhideWhenUsed="1"/>
@@ -4907,6 +4866,11 @@
     <w:lsdException w:name="List Table 5 Dark Accent 6" w:uiPriority="50"/>
     <w:lsdException w:name="List Table 6 Colorful Accent 6" w:uiPriority="51"/>
     <w:lsdException w:name="List Table 7 Colorful Accent 6" w:uiPriority="52"/>
+    <w:lsdException w:name="Mention" w:semiHidden="1" w:unhideWhenUsed="1"/>
+    <w:lsdException w:name="Smart Hyperlink" w:semiHidden="1" w:unhideWhenUsed="1"/>
+    <w:lsdException w:name="Hashtag" w:semiHidden="1" w:unhideWhenUsed="1"/>
+    <w:lsdException w:name="Unresolved Mention" w:semiHidden="1" w:unhideWhenUsed="1"/>
+    <w:lsdException w:name="Smart Link" w:semiHidden="1" w:unhideWhenUsed="1"/>
   </w:latentStyles>
   <w:style w:type="paragraph" w:default="1" w:styleId="Normal">
     <w:name w:val="Normal"/>

</xml_diff>